<commit_message>
UseCase Diagram & Scenario
</commit_message>
<xml_diff>
--- a/OpisProjekta/SurveillanceSystem.docx
+++ b/OpisProjekta/SurveillanceSystem.docx
@@ -6089,7 +6089,614 @@
           <w:sz w:val="24"/>
           <w:szCs w:val="24"/>
         </w:rPr>
-        <w:t>.</w:t>
+        <w:t xml:space="preserve"> .</w:t>
+      </w:r>
+    </w:p>
+    <w:p>
+      <w:pPr>
+        <w:rPr>
+          <w:sz w:val="24"/>
+          <w:szCs w:val="24"/>
+        </w:rPr>
+      </w:pPr>
+      <w:r>
+        <w:rPr>
+          <w:sz w:val="24"/>
+          <w:szCs w:val="24"/>
+        </w:rPr>
+        <w:t xml:space="preserve"> Administrator </w:t>
+      </w:r>
+      <w:proofErr w:type="spellStart"/>
+      <w:r>
+        <w:rPr>
+          <w:sz w:val="24"/>
+          <w:szCs w:val="24"/>
+        </w:rPr>
+        <w:t>također</w:t>
+      </w:r>
+      <w:proofErr w:type="spellEnd"/>
+      <w:r>
+        <w:rPr>
+          <w:sz w:val="24"/>
+          <w:szCs w:val="24"/>
+        </w:rPr>
+        <w:t xml:space="preserve"> </w:t>
+      </w:r>
+      <w:proofErr w:type="spellStart"/>
+      <w:r>
+        <w:rPr>
+          <w:sz w:val="24"/>
+          <w:szCs w:val="24"/>
+        </w:rPr>
+        <w:t>može</w:t>
+      </w:r>
+      <w:proofErr w:type="spellEnd"/>
+      <w:r>
+        <w:rPr>
+          <w:sz w:val="24"/>
+          <w:szCs w:val="24"/>
+        </w:rPr>
+        <w:t xml:space="preserve"> </w:t>
+      </w:r>
+      <w:proofErr w:type="spellStart"/>
+      <w:r>
+        <w:rPr>
+          <w:sz w:val="24"/>
+          <w:szCs w:val="24"/>
+        </w:rPr>
+        <w:t>dodatno</w:t>
+      </w:r>
+      <w:proofErr w:type="spellEnd"/>
+      <w:r>
+        <w:rPr>
+          <w:sz w:val="24"/>
+          <w:szCs w:val="24"/>
+        </w:rPr>
+        <w:t xml:space="preserve"> </w:t>
+      </w:r>
+      <w:proofErr w:type="spellStart"/>
+      <w:r>
+        <w:rPr>
+          <w:sz w:val="24"/>
+          <w:szCs w:val="24"/>
+        </w:rPr>
+        <w:t>upravljati</w:t>
+      </w:r>
+      <w:proofErr w:type="spellEnd"/>
+      <w:r>
+        <w:rPr>
+          <w:sz w:val="24"/>
+          <w:szCs w:val="24"/>
+        </w:rPr>
+        <w:t xml:space="preserve"> </w:t>
+      </w:r>
+      <w:proofErr w:type="spellStart"/>
+      <w:r>
+        <w:rPr>
+          <w:sz w:val="24"/>
+          <w:szCs w:val="24"/>
+        </w:rPr>
+        <w:t>verifikacijom</w:t>
+      </w:r>
+      <w:proofErr w:type="spellEnd"/>
+      <w:r>
+        <w:rPr>
+          <w:sz w:val="24"/>
+          <w:szCs w:val="24"/>
+        </w:rPr>
+        <w:t xml:space="preserve"> </w:t>
+      </w:r>
+      <w:proofErr w:type="spellStart"/>
+      <w:r>
+        <w:rPr>
+          <w:sz w:val="24"/>
+          <w:szCs w:val="24"/>
+        </w:rPr>
+        <w:t>identiteta</w:t>
+      </w:r>
+      <w:proofErr w:type="spellEnd"/>
+      <w:r>
+        <w:rPr>
+          <w:sz w:val="24"/>
+          <w:szCs w:val="24"/>
+        </w:rPr>
+        <w:t xml:space="preserve"> </w:t>
+      </w:r>
+      <w:proofErr w:type="spellStart"/>
+      <w:r>
+        <w:rPr>
+          <w:sz w:val="24"/>
+          <w:szCs w:val="24"/>
+        </w:rPr>
+        <w:t>posjetilaca</w:t>
+      </w:r>
+      <w:proofErr w:type="spellEnd"/>
+      <w:r>
+        <w:rPr>
+          <w:sz w:val="24"/>
+          <w:szCs w:val="24"/>
+        </w:rPr>
+        <w:t xml:space="preserve"> </w:t>
+      </w:r>
+      <w:proofErr w:type="spellStart"/>
+      <w:r>
+        <w:rPr>
+          <w:sz w:val="24"/>
+          <w:szCs w:val="24"/>
+        </w:rPr>
+        <w:t>po</w:t>
+      </w:r>
+      <w:proofErr w:type="spellEnd"/>
+      <w:r>
+        <w:rPr>
+          <w:sz w:val="24"/>
+          <w:szCs w:val="24"/>
+        </w:rPr>
+        <w:t xml:space="preserve"> </w:t>
+      </w:r>
+      <w:proofErr w:type="spellStart"/>
+      <w:r>
+        <w:rPr>
+          <w:sz w:val="24"/>
+          <w:szCs w:val="24"/>
+        </w:rPr>
+        <w:t>želji</w:t>
+      </w:r>
+      <w:proofErr w:type="spellEnd"/>
+      <w:r>
+        <w:rPr>
+          <w:sz w:val="24"/>
+          <w:szCs w:val="24"/>
+        </w:rPr>
+        <w:t xml:space="preserve">, </w:t>
+      </w:r>
+      <w:proofErr w:type="spellStart"/>
+      <w:r>
+        <w:rPr>
+          <w:sz w:val="24"/>
+          <w:szCs w:val="24"/>
+        </w:rPr>
+        <w:t>odnosno</w:t>
+      </w:r>
+      <w:proofErr w:type="spellEnd"/>
+      <w:r>
+        <w:rPr>
+          <w:sz w:val="24"/>
+          <w:szCs w:val="24"/>
+        </w:rPr>
+        <w:t xml:space="preserve">, </w:t>
+      </w:r>
+      <w:proofErr w:type="spellStart"/>
+      <w:r>
+        <w:rPr>
+          <w:sz w:val="24"/>
+          <w:szCs w:val="24"/>
+        </w:rPr>
+        <w:t>potrebno</w:t>
+      </w:r>
+      <w:proofErr w:type="spellEnd"/>
+      <w:r>
+        <w:rPr>
+          <w:sz w:val="24"/>
+          <w:szCs w:val="24"/>
+        </w:rPr>
+        <w:t xml:space="preserve"> je </w:t>
+      </w:r>
+      <w:proofErr w:type="spellStart"/>
+      <w:r>
+        <w:rPr>
+          <w:sz w:val="24"/>
+          <w:szCs w:val="24"/>
+        </w:rPr>
+        <w:t>nakon</w:t>
+      </w:r>
+      <w:proofErr w:type="spellEnd"/>
+      <w:r>
+        <w:rPr>
+          <w:sz w:val="24"/>
+          <w:szCs w:val="24"/>
+        </w:rPr>
+        <w:t xml:space="preserve"> </w:t>
+      </w:r>
+      <w:proofErr w:type="spellStart"/>
+      <w:r>
+        <w:rPr>
+          <w:sz w:val="24"/>
+          <w:szCs w:val="24"/>
+        </w:rPr>
+        <w:t>što</w:t>
+      </w:r>
+      <w:proofErr w:type="spellEnd"/>
+      <w:r>
+        <w:rPr>
+          <w:sz w:val="24"/>
+          <w:szCs w:val="24"/>
+        </w:rPr>
+        <w:t xml:space="preserve"> </w:t>
+      </w:r>
+      <w:proofErr w:type="spellStart"/>
+      <w:r>
+        <w:rPr>
+          <w:sz w:val="24"/>
+          <w:szCs w:val="24"/>
+        </w:rPr>
+        <w:t>sistem</w:t>
+      </w:r>
+      <w:proofErr w:type="spellEnd"/>
+      <w:r>
+        <w:rPr>
+          <w:sz w:val="24"/>
+          <w:szCs w:val="24"/>
+        </w:rPr>
+        <w:t xml:space="preserve"> </w:t>
+      </w:r>
+      <w:proofErr w:type="spellStart"/>
+      <w:r>
+        <w:rPr>
+          <w:sz w:val="24"/>
+          <w:szCs w:val="24"/>
+        </w:rPr>
+        <w:t>validira</w:t>
+      </w:r>
+      <w:proofErr w:type="spellEnd"/>
+      <w:r>
+        <w:rPr>
+          <w:sz w:val="24"/>
+          <w:szCs w:val="24"/>
+        </w:rPr>
+        <w:t xml:space="preserve"> </w:t>
+      </w:r>
+      <w:proofErr w:type="spellStart"/>
+      <w:r>
+        <w:rPr>
+          <w:sz w:val="24"/>
+          <w:szCs w:val="24"/>
+        </w:rPr>
+        <w:t>posjetioca</w:t>
+      </w:r>
+      <w:proofErr w:type="spellEnd"/>
+      <w:r>
+        <w:rPr>
+          <w:sz w:val="24"/>
+          <w:szCs w:val="24"/>
+        </w:rPr>
+        <w:t xml:space="preserve"> </w:t>
+      </w:r>
+      <w:proofErr w:type="spellStart"/>
+      <w:r>
+        <w:rPr>
+          <w:sz w:val="24"/>
+          <w:szCs w:val="24"/>
+        </w:rPr>
+        <w:t>ustanove</w:t>
+      </w:r>
+      <w:proofErr w:type="spellEnd"/>
+      <w:r>
+        <w:rPr>
+          <w:sz w:val="24"/>
+          <w:szCs w:val="24"/>
+        </w:rPr>
+        <w:t xml:space="preserve"> </w:t>
+      </w:r>
+      <w:proofErr w:type="spellStart"/>
+      <w:r>
+        <w:rPr>
+          <w:sz w:val="24"/>
+          <w:szCs w:val="24"/>
+        </w:rPr>
+        <w:t>da</w:t>
+      </w:r>
+      <w:proofErr w:type="spellEnd"/>
+      <w:r>
+        <w:rPr>
+          <w:sz w:val="24"/>
+          <w:szCs w:val="24"/>
+        </w:rPr>
+        <w:t xml:space="preserve"> administrator </w:t>
+      </w:r>
+      <w:proofErr w:type="spellStart"/>
+      <w:r>
+        <w:rPr>
+          <w:sz w:val="24"/>
+          <w:szCs w:val="24"/>
+        </w:rPr>
+        <w:t>potvrdi</w:t>
+      </w:r>
+      <w:proofErr w:type="spellEnd"/>
+      <w:r>
+        <w:rPr>
+          <w:sz w:val="24"/>
+          <w:szCs w:val="24"/>
+        </w:rPr>
+        <w:t xml:space="preserve"> </w:t>
+      </w:r>
+      <w:proofErr w:type="spellStart"/>
+      <w:r>
+        <w:rPr>
+          <w:sz w:val="24"/>
+          <w:szCs w:val="24"/>
+        </w:rPr>
+        <w:t>verifikaciju</w:t>
+      </w:r>
+      <w:proofErr w:type="spellEnd"/>
+      <w:r>
+        <w:rPr>
+          <w:sz w:val="24"/>
+          <w:szCs w:val="24"/>
+        </w:rPr>
+        <w:t xml:space="preserve"> , </w:t>
+      </w:r>
+      <w:proofErr w:type="spellStart"/>
+      <w:r>
+        <w:rPr>
+          <w:sz w:val="24"/>
+          <w:szCs w:val="24"/>
+        </w:rPr>
+        <w:t>te</w:t>
+      </w:r>
+      <w:proofErr w:type="spellEnd"/>
+      <w:r>
+        <w:rPr>
+          <w:sz w:val="24"/>
+          <w:szCs w:val="24"/>
+        </w:rPr>
+        <w:t xml:space="preserve"> </w:t>
+      </w:r>
+      <w:proofErr w:type="spellStart"/>
+      <w:r>
+        <w:rPr>
+          <w:sz w:val="24"/>
+          <w:szCs w:val="24"/>
+        </w:rPr>
+        <w:t>onda</w:t>
+      </w:r>
+      <w:proofErr w:type="spellEnd"/>
+      <w:r>
+        <w:rPr>
+          <w:sz w:val="24"/>
+          <w:szCs w:val="24"/>
+        </w:rPr>
+        <w:t xml:space="preserve"> </w:t>
+      </w:r>
+      <w:proofErr w:type="spellStart"/>
+      <w:r>
+        <w:rPr>
+          <w:sz w:val="24"/>
+          <w:szCs w:val="24"/>
+        </w:rPr>
+        <w:t>odlučuje</w:t>
+      </w:r>
+      <w:proofErr w:type="spellEnd"/>
+      <w:r>
+        <w:rPr>
+          <w:sz w:val="24"/>
+          <w:szCs w:val="24"/>
+        </w:rPr>
+        <w:t xml:space="preserve"> o </w:t>
+      </w:r>
+      <w:proofErr w:type="spellStart"/>
+      <w:r>
+        <w:rPr>
+          <w:sz w:val="24"/>
+          <w:szCs w:val="24"/>
+        </w:rPr>
+        <w:t>dodjeli</w:t>
+      </w:r>
+      <w:proofErr w:type="spellEnd"/>
+      <w:r>
+        <w:rPr>
+          <w:sz w:val="24"/>
+          <w:szCs w:val="24"/>
+        </w:rPr>
+        <w:t xml:space="preserve"> </w:t>
+      </w:r>
+      <w:proofErr w:type="spellStart"/>
+      <w:r>
+        <w:rPr>
+          <w:sz w:val="24"/>
+          <w:szCs w:val="24"/>
+        </w:rPr>
+        <w:t>pristupa</w:t>
+      </w:r>
+      <w:proofErr w:type="spellEnd"/>
+      <w:r>
+        <w:rPr>
+          <w:sz w:val="24"/>
+          <w:szCs w:val="24"/>
+        </w:rPr>
+        <w:t xml:space="preserve"> . </w:t>
+      </w:r>
+      <w:proofErr w:type="spellStart"/>
+      <w:r>
+        <w:rPr>
+          <w:sz w:val="24"/>
+          <w:szCs w:val="24"/>
+        </w:rPr>
+        <w:t>Mogućnost</w:t>
+      </w:r>
+      <w:proofErr w:type="spellEnd"/>
+      <w:r>
+        <w:rPr>
+          <w:sz w:val="24"/>
+          <w:szCs w:val="24"/>
+        </w:rPr>
+        <w:t xml:space="preserve"> </w:t>
+      </w:r>
+      <w:proofErr w:type="spellStart"/>
+      <w:r>
+        <w:rPr>
+          <w:sz w:val="24"/>
+          <w:szCs w:val="24"/>
+        </w:rPr>
+        <w:t>i</w:t>
+      </w:r>
+      <w:proofErr w:type="spellEnd"/>
+      <w:r>
+        <w:rPr>
+          <w:sz w:val="24"/>
+          <w:szCs w:val="24"/>
+        </w:rPr>
+        <w:t xml:space="preserve"> </w:t>
+      </w:r>
+      <w:proofErr w:type="spellStart"/>
+      <w:r>
+        <w:rPr>
+          <w:sz w:val="24"/>
+          <w:szCs w:val="24"/>
+        </w:rPr>
+        <w:t>da</w:t>
+      </w:r>
+      <w:proofErr w:type="spellEnd"/>
+      <w:r>
+        <w:rPr>
+          <w:sz w:val="24"/>
+          <w:szCs w:val="24"/>
+        </w:rPr>
+        <w:t xml:space="preserve"> administrator </w:t>
+      </w:r>
+      <w:proofErr w:type="spellStart"/>
+      <w:r>
+        <w:rPr>
+          <w:sz w:val="24"/>
+          <w:szCs w:val="24"/>
+        </w:rPr>
+        <w:t>nekome</w:t>
+      </w:r>
+      <w:proofErr w:type="spellEnd"/>
+      <w:r>
+        <w:rPr>
+          <w:sz w:val="24"/>
+          <w:szCs w:val="24"/>
+        </w:rPr>
+        <w:t xml:space="preserve"> </w:t>
+      </w:r>
+      <w:proofErr w:type="spellStart"/>
+      <w:r>
+        <w:rPr>
+          <w:sz w:val="24"/>
+          <w:szCs w:val="24"/>
+        </w:rPr>
+        <w:t>dodjeli</w:t>
+      </w:r>
+      <w:proofErr w:type="spellEnd"/>
+      <w:r>
+        <w:rPr>
+          <w:sz w:val="24"/>
+          <w:szCs w:val="24"/>
+        </w:rPr>
+        <w:t xml:space="preserve"> </w:t>
+      </w:r>
+      <w:proofErr w:type="spellStart"/>
+      <w:r>
+        <w:rPr>
+          <w:sz w:val="24"/>
+          <w:szCs w:val="24"/>
+        </w:rPr>
+        <w:t>pristup</w:t>
+      </w:r>
+      <w:proofErr w:type="spellEnd"/>
+      <w:r>
+        <w:rPr>
+          <w:sz w:val="24"/>
+          <w:szCs w:val="24"/>
+        </w:rPr>
+        <w:t xml:space="preserve"> </w:t>
+      </w:r>
+      <w:proofErr w:type="spellStart"/>
+      <w:r>
+        <w:rPr>
+          <w:sz w:val="24"/>
+          <w:szCs w:val="24"/>
+        </w:rPr>
+        <w:t>ustanovi</w:t>
+      </w:r>
+      <w:proofErr w:type="spellEnd"/>
+      <w:r>
+        <w:rPr>
+          <w:sz w:val="24"/>
+          <w:szCs w:val="24"/>
+        </w:rPr>
+        <w:t xml:space="preserve"> </w:t>
+      </w:r>
+      <w:proofErr w:type="spellStart"/>
+      <w:r>
+        <w:rPr>
+          <w:sz w:val="24"/>
+          <w:szCs w:val="24"/>
+        </w:rPr>
+        <w:t>bez</w:t>
+      </w:r>
+      <w:proofErr w:type="spellEnd"/>
+      <w:r>
+        <w:rPr>
+          <w:sz w:val="24"/>
+          <w:szCs w:val="24"/>
+        </w:rPr>
+        <w:t xml:space="preserve"> </w:t>
+      </w:r>
+      <w:proofErr w:type="spellStart"/>
+      <w:r>
+        <w:rPr>
+          <w:sz w:val="24"/>
+          <w:szCs w:val="24"/>
+        </w:rPr>
+        <w:t>verifikacije</w:t>
+      </w:r>
+      <w:proofErr w:type="spellEnd"/>
+      <w:r>
+        <w:rPr>
+          <w:sz w:val="24"/>
+          <w:szCs w:val="24"/>
+        </w:rPr>
+        <w:t xml:space="preserve"> </w:t>
+      </w:r>
+      <w:proofErr w:type="spellStart"/>
+      <w:r>
+        <w:rPr>
+          <w:sz w:val="24"/>
+          <w:szCs w:val="24"/>
+        </w:rPr>
+        <w:t>ili</w:t>
+      </w:r>
+      <w:proofErr w:type="spellEnd"/>
+      <w:r>
+        <w:rPr>
+          <w:sz w:val="24"/>
+          <w:szCs w:val="24"/>
+        </w:rPr>
+        <w:t xml:space="preserve"> </w:t>
+      </w:r>
+      <w:proofErr w:type="spellStart"/>
+      <w:r>
+        <w:rPr>
+          <w:sz w:val="24"/>
+          <w:szCs w:val="24"/>
+        </w:rPr>
+        <w:t>unosa</w:t>
+      </w:r>
+      <w:proofErr w:type="spellEnd"/>
+      <w:r>
+        <w:rPr>
+          <w:sz w:val="24"/>
+          <w:szCs w:val="24"/>
+        </w:rPr>
+        <w:t xml:space="preserve"> </w:t>
+      </w:r>
+      <w:proofErr w:type="spellStart"/>
+      <w:r>
+        <w:rPr>
+          <w:sz w:val="24"/>
+          <w:szCs w:val="24"/>
+        </w:rPr>
+        <w:t>podataka</w:t>
+      </w:r>
+      <w:proofErr w:type="spellEnd"/>
+      <w:r>
+        <w:rPr>
+          <w:sz w:val="24"/>
+          <w:szCs w:val="24"/>
+        </w:rPr>
+        <w:t xml:space="preserve"> .</w:t>
       </w:r>
     </w:p>
     <w:p>
@@ -7070,7 +7677,6 @@
           <w:sz w:val="24"/>
           <w:szCs w:val="24"/>
         </w:rPr>
-        <w:lastRenderedPageBreak/>
         <w:t>-  GOST</w:t>
       </w:r>
     </w:p>
@@ -8866,7 +9472,7 @@
   <a:extraClrSchemeLst/>
   <a:extLst>
     <a:ext uri="{05A4C25C-085E-4340-85A3-A5531E510DB2}">
-      <thm15:themeFamily xmlns:thm15="http://schemas.microsoft.com/office/thememl/2012/main" xmlns="" name="Office Theme" id="{62F939B6-93AF-4DB8-9C6B-D6C7DFDC589F}" vid="{4A3C46E8-61CC-4603-A589-7422A47A8E4A}"/>
+      <thm15:themeFamily xmlns="" xmlns:thm15="http://schemas.microsoft.com/office/thememl/2012/main" name="Office Theme" id="{62F939B6-93AF-4DB8-9C6B-D6C7DFDC589F}" vid="{4A3C46E8-61CC-4603-A589-7422A47A8E4A}"/>
     </a:ext>
   </a:extLst>
 </a:theme>

</xml_diff>